<commit_message>
Subimos readme con toda la informacion del examen
</commit_message>
<xml_diff>
--- a/Readme.docx
+++ b/Readme.docx
@@ -17,7 +17,49 @@
         <w:t>Examen 1º Evaluación DAW</w:t>
       </w:r>
     </w:p>
+    <w:p>
+      <w:pPr>
+        <w:rPr>
+          <w:b/>
+          <w:bCs/>
+        </w:rPr>
+      </w:pPr>
+      <w:r>
+        <w:rPr>
+          <w:b/>
+          <w:bCs/>
+        </w:rPr>
+        <w:t xml:space="preserve">Rama principal: </w:t>
+      </w:r>
+      <w:proofErr w:type="spellStart"/>
+      <w:r>
+        <w:rPr>
+          <w:b/>
+          <w:bCs/>
+        </w:rPr>
+        <w:t>Main</w:t>
+      </w:r>
+      <w:proofErr w:type="spellEnd"/>
+    </w:p>
     <w:p/>
+    <w:p>
+      <w:pPr>
+        <w:rPr>
+          <w:b/>
+          <w:bCs/>
+        </w:rPr>
+      </w:pPr>
+      <w:r>
+        <w:tab/>
+      </w:r>
+      <w:r>
+        <w:rPr>
+          <w:b/>
+          <w:bCs/>
+        </w:rPr>
+        <w:t>Ejercicio 1:</w:t>
+      </w:r>
+    </w:p>
     <w:p>
       <w:pPr>
         <w:pStyle w:val="Prrafodelista"/>
@@ -29,8 +71,1661 @@
       <w:r>
         <w:t xml:space="preserve">Git clone </w:t>
       </w:r>
-      <w:r>
-        <w:t>https://github.com/NachoPG/DAWExamen1Eval.git</w:t>
+      <w:hyperlink r:id="rId5" w:history="1">
+        <w:r>
+          <w:rPr>
+            <w:rStyle w:val="Hipervnculo"/>
+          </w:rPr>
+          <w:t>https://github.com/NachoPG/DAWExamen1Eval.git</w:t>
+        </w:r>
+      </w:hyperlink>
+    </w:p>
+    <w:p>
+      <w:pPr>
+        <w:pStyle w:val="Prrafodelista"/>
+      </w:pPr>
+      <w:r>
+        <w:rPr>
+          <w:noProof/>
+        </w:rPr>
+        <w:drawing>
+          <wp:inline distT="0" distB="0" distL="0" distR="0" wp14:anchorId="18F889B3" wp14:editId="37096062">
+            <wp:extent cx="5397500" cy="2254250"/>
+            <wp:effectExtent l="0" t="0" r="0" b="0"/>
+            <wp:docPr id="2" name="Imagen 2"/>
+            <wp:cNvGraphicFramePr>
+              <a:graphicFrameLocks xmlns:a="http://schemas.openxmlformats.org/drawingml/2006/main" noChangeAspect="1"/>
+            </wp:cNvGraphicFramePr>
+            <a:graphic xmlns:a="http://schemas.openxmlformats.org/drawingml/2006/main">
+              <a:graphicData uri="http://schemas.openxmlformats.org/drawingml/2006/picture">
+                <pic:pic xmlns:pic="http://schemas.openxmlformats.org/drawingml/2006/picture">
+                  <pic:nvPicPr>
+                    <pic:cNvPr id="0" name="Picture 1"/>
+                    <pic:cNvPicPr>
+                      <a:picLocks noChangeAspect="1" noChangeArrowheads="1"/>
+                    </pic:cNvPicPr>
+                  </pic:nvPicPr>
+                  <pic:blipFill>
+                    <a:blip r:embed="rId6" cstate="print">
+                      <a:extLst>
+                        <a:ext uri="{28A0092B-C50C-407E-A947-70E740481C1C}">
+                          <a14:useLocalDpi xmlns:a14="http://schemas.microsoft.com/office/drawing/2010/main" val="0"/>
+                        </a:ext>
+                      </a:extLst>
+                    </a:blip>
+                    <a:srcRect/>
+                    <a:stretch>
+                      <a:fillRect/>
+                    </a:stretch>
+                  </pic:blipFill>
+                  <pic:spPr bwMode="auto">
+                    <a:xfrm>
+                      <a:off x="0" y="0"/>
+                      <a:ext cx="5397500" cy="2254250"/>
+                    </a:xfrm>
+                    <a:prstGeom prst="rect">
+                      <a:avLst/>
+                    </a:prstGeom>
+                    <a:noFill/>
+                    <a:ln>
+                      <a:noFill/>
+                    </a:ln>
+                  </pic:spPr>
+                </pic:pic>
+              </a:graphicData>
+            </a:graphic>
+          </wp:inline>
+        </w:drawing>
+      </w:r>
+    </w:p>
+    <w:p>
+      <w:pPr>
+        <w:pStyle w:val="Prrafodelista"/>
+      </w:pPr>
+    </w:p>
+    <w:p>
+      <w:pPr>
+        <w:pStyle w:val="Prrafodelista"/>
+      </w:pPr>
+      <w:r>
+        <w:rPr>
+          <w:noProof/>
+        </w:rPr>
+        <w:drawing>
+          <wp:inline distT="0" distB="0" distL="0" distR="0" wp14:anchorId="22BAADEC" wp14:editId="4BEA1682">
+            <wp:extent cx="5010150" cy="571500"/>
+            <wp:effectExtent l="0" t="0" r="0" b="0"/>
+            <wp:docPr id="3" name="Imagen 3"/>
+            <wp:cNvGraphicFramePr>
+              <a:graphicFrameLocks xmlns:a="http://schemas.openxmlformats.org/drawingml/2006/main" noChangeAspect="1"/>
+            </wp:cNvGraphicFramePr>
+            <a:graphic xmlns:a="http://schemas.openxmlformats.org/drawingml/2006/main">
+              <a:graphicData uri="http://schemas.openxmlformats.org/drawingml/2006/picture">
+                <pic:pic xmlns:pic="http://schemas.openxmlformats.org/drawingml/2006/picture">
+                  <pic:nvPicPr>
+                    <pic:cNvPr id="0" name="Picture 2"/>
+                    <pic:cNvPicPr>
+                      <a:picLocks noChangeAspect="1" noChangeArrowheads="1"/>
+                    </pic:cNvPicPr>
+                  </pic:nvPicPr>
+                  <pic:blipFill>
+                    <a:blip r:embed="rId7">
+                      <a:extLst>
+                        <a:ext uri="{28A0092B-C50C-407E-A947-70E740481C1C}">
+                          <a14:useLocalDpi xmlns:a14="http://schemas.microsoft.com/office/drawing/2010/main" val="0"/>
+                        </a:ext>
+                      </a:extLst>
+                    </a:blip>
+                    <a:srcRect/>
+                    <a:stretch>
+                      <a:fillRect/>
+                    </a:stretch>
+                  </pic:blipFill>
+                  <pic:spPr bwMode="auto">
+                    <a:xfrm>
+                      <a:off x="0" y="0"/>
+                      <a:ext cx="5010150" cy="571500"/>
+                    </a:xfrm>
+                    <a:prstGeom prst="rect">
+                      <a:avLst/>
+                    </a:prstGeom>
+                    <a:noFill/>
+                    <a:ln>
+                      <a:noFill/>
+                    </a:ln>
+                  </pic:spPr>
+                </pic:pic>
+              </a:graphicData>
+            </a:graphic>
+          </wp:inline>
+        </w:drawing>
+      </w:r>
+      <w:r>
+        <w:rPr>
+          <w:noProof/>
+        </w:rPr>
+        <w:drawing>
+          <wp:inline distT="0" distB="0" distL="0" distR="0" wp14:anchorId="552BBEA4" wp14:editId="1BA15737">
+            <wp:extent cx="4089400" cy="3646783"/>
+            <wp:effectExtent l="0" t="0" r="6350" b="0"/>
+            <wp:docPr id="4" name="Imagen 4" descr="Texto&#10;&#10;Descripción generada automáticamente"/>
+            <wp:cNvGraphicFramePr>
+              <a:graphicFrameLocks xmlns:a="http://schemas.openxmlformats.org/drawingml/2006/main" noChangeAspect="1"/>
+            </wp:cNvGraphicFramePr>
+            <a:graphic xmlns:a="http://schemas.openxmlformats.org/drawingml/2006/main">
+              <a:graphicData uri="http://schemas.openxmlformats.org/drawingml/2006/picture">
+                <pic:pic xmlns:pic="http://schemas.openxmlformats.org/drawingml/2006/picture">
+                  <pic:nvPicPr>
+                    <pic:cNvPr id="4" name="Imagen 4" descr="Texto&#10;&#10;Descripción generada automáticamente"/>
+                    <pic:cNvPicPr>
+                      <a:picLocks noChangeAspect="1" noChangeArrowheads="1"/>
+                    </pic:cNvPicPr>
+                  </pic:nvPicPr>
+                  <pic:blipFill>
+                    <a:blip r:embed="rId8">
+                      <a:extLst>
+                        <a:ext uri="{28A0092B-C50C-407E-A947-70E740481C1C}">
+                          <a14:useLocalDpi xmlns:a14="http://schemas.microsoft.com/office/drawing/2010/main" val="0"/>
+                        </a:ext>
+                      </a:extLst>
+                    </a:blip>
+                    <a:srcRect/>
+                    <a:stretch>
+                      <a:fillRect/>
+                    </a:stretch>
+                  </pic:blipFill>
+                  <pic:spPr bwMode="auto">
+                    <a:xfrm>
+                      <a:off x="0" y="0"/>
+                      <a:ext cx="4093286" cy="3650249"/>
+                    </a:xfrm>
+                    <a:prstGeom prst="rect">
+                      <a:avLst/>
+                    </a:prstGeom>
+                    <a:noFill/>
+                    <a:ln>
+                      <a:noFill/>
+                    </a:ln>
+                  </pic:spPr>
+                </pic:pic>
+              </a:graphicData>
+            </a:graphic>
+          </wp:inline>
+        </w:drawing>
+      </w:r>
+      <w:r>
+        <w:rPr>
+          <w:noProof/>
+        </w:rPr>
+        <w:lastRenderedPageBreak/>
+        <w:drawing>
+          <wp:inline distT="0" distB="0" distL="0" distR="0" wp14:anchorId="39C0D364" wp14:editId="53407FB0">
+            <wp:extent cx="4044950" cy="2368550"/>
+            <wp:effectExtent l="0" t="0" r="0" b="0"/>
+            <wp:docPr id="5" name="Imagen 5"/>
+            <wp:cNvGraphicFramePr>
+              <a:graphicFrameLocks xmlns:a="http://schemas.openxmlformats.org/drawingml/2006/main" noChangeAspect="1"/>
+            </wp:cNvGraphicFramePr>
+            <a:graphic xmlns:a="http://schemas.openxmlformats.org/drawingml/2006/main">
+              <a:graphicData uri="http://schemas.openxmlformats.org/drawingml/2006/picture">
+                <pic:pic xmlns:pic="http://schemas.openxmlformats.org/drawingml/2006/picture">
+                  <pic:nvPicPr>
+                    <pic:cNvPr id="0" name="Picture 4"/>
+                    <pic:cNvPicPr>
+                      <a:picLocks noChangeAspect="1" noChangeArrowheads="1"/>
+                    </pic:cNvPicPr>
+                  </pic:nvPicPr>
+                  <pic:blipFill>
+                    <a:blip r:embed="rId9">
+                      <a:extLst>
+                        <a:ext uri="{28A0092B-C50C-407E-A947-70E740481C1C}">
+                          <a14:useLocalDpi xmlns:a14="http://schemas.microsoft.com/office/drawing/2010/main" val="0"/>
+                        </a:ext>
+                      </a:extLst>
+                    </a:blip>
+                    <a:srcRect/>
+                    <a:stretch>
+                      <a:fillRect/>
+                    </a:stretch>
+                  </pic:blipFill>
+                  <pic:spPr bwMode="auto">
+                    <a:xfrm>
+                      <a:off x="0" y="0"/>
+                      <a:ext cx="4044950" cy="2368550"/>
+                    </a:xfrm>
+                    <a:prstGeom prst="rect">
+                      <a:avLst/>
+                    </a:prstGeom>
+                    <a:noFill/>
+                    <a:ln>
+                      <a:noFill/>
+                    </a:ln>
+                  </pic:spPr>
+                </pic:pic>
+              </a:graphicData>
+            </a:graphic>
+          </wp:inline>
+        </w:drawing>
+      </w:r>
+      <w:r>
+        <w:rPr>
+          <w:noProof/>
+        </w:rPr>
+        <w:drawing>
+          <wp:inline distT="0" distB="0" distL="0" distR="0" wp14:anchorId="425ACDCC" wp14:editId="2DE57834">
+            <wp:extent cx="3105150" cy="330200"/>
+            <wp:effectExtent l="0" t="0" r="0" b="0"/>
+            <wp:docPr id="6" name="Imagen 6"/>
+            <wp:cNvGraphicFramePr>
+              <a:graphicFrameLocks xmlns:a="http://schemas.openxmlformats.org/drawingml/2006/main" noChangeAspect="1"/>
+            </wp:cNvGraphicFramePr>
+            <a:graphic xmlns:a="http://schemas.openxmlformats.org/drawingml/2006/main">
+              <a:graphicData uri="http://schemas.openxmlformats.org/drawingml/2006/picture">
+                <pic:pic xmlns:pic="http://schemas.openxmlformats.org/drawingml/2006/picture">
+                  <pic:nvPicPr>
+                    <pic:cNvPr id="0" name="Picture 5"/>
+                    <pic:cNvPicPr>
+                      <a:picLocks noChangeAspect="1" noChangeArrowheads="1"/>
+                    </pic:cNvPicPr>
+                  </pic:nvPicPr>
+                  <pic:blipFill>
+                    <a:blip r:embed="rId10">
+                      <a:extLst>
+                        <a:ext uri="{28A0092B-C50C-407E-A947-70E740481C1C}">
+                          <a14:useLocalDpi xmlns:a14="http://schemas.microsoft.com/office/drawing/2010/main" val="0"/>
+                        </a:ext>
+                      </a:extLst>
+                    </a:blip>
+                    <a:srcRect/>
+                    <a:stretch>
+                      <a:fillRect/>
+                    </a:stretch>
+                  </pic:blipFill>
+                  <pic:spPr bwMode="auto">
+                    <a:xfrm>
+                      <a:off x="0" y="0"/>
+                      <a:ext cx="3105150" cy="330200"/>
+                    </a:xfrm>
+                    <a:prstGeom prst="rect">
+                      <a:avLst/>
+                    </a:prstGeom>
+                    <a:noFill/>
+                    <a:ln>
+                      <a:noFill/>
+                    </a:ln>
+                  </pic:spPr>
+                </pic:pic>
+              </a:graphicData>
+            </a:graphic>
+          </wp:inline>
+        </w:drawing>
+      </w:r>
+      <w:r>
+        <w:rPr>
+          <w:noProof/>
+        </w:rPr>
+        <w:drawing>
+          <wp:inline distT="0" distB="0" distL="0" distR="0" wp14:anchorId="43422E1C" wp14:editId="431F618E">
+            <wp:extent cx="5391150" cy="1892300"/>
+            <wp:effectExtent l="0" t="0" r="0" b="0"/>
+            <wp:docPr id="7" name="Imagen 7" descr="Interfaz de usuario gráfica, Texto, Aplicación, Chat o mensaje de texto&#10;&#10;Descripción generada automáticamente"/>
+            <wp:cNvGraphicFramePr>
+              <a:graphicFrameLocks xmlns:a="http://schemas.openxmlformats.org/drawingml/2006/main" noChangeAspect="1"/>
+            </wp:cNvGraphicFramePr>
+            <a:graphic xmlns:a="http://schemas.openxmlformats.org/drawingml/2006/main">
+              <a:graphicData uri="http://schemas.openxmlformats.org/drawingml/2006/picture">
+                <pic:pic xmlns:pic="http://schemas.openxmlformats.org/drawingml/2006/picture">
+                  <pic:nvPicPr>
+                    <pic:cNvPr id="7" name="Imagen 7" descr="Interfaz de usuario gráfica, Texto, Aplicación, Chat o mensaje de texto&#10;&#10;Descripción generada automáticamente"/>
+                    <pic:cNvPicPr>
+                      <a:picLocks noChangeAspect="1" noChangeArrowheads="1"/>
+                    </pic:cNvPicPr>
+                  </pic:nvPicPr>
+                  <pic:blipFill>
+                    <a:blip r:embed="rId11">
+                      <a:extLst>
+                        <a:ext uri="{28A0092B-C50C-407E-A947-70E740481C1C}">
+                          <a14:useLocalDpi xmlns:a14="http://schemas.microsoft.com/office/drawing/2010/main" val="0"/>
+                        </a:ext>
+                      </a:extLst>
+                    </a:blip>
+                    <a:srcRect/>
+                    <a:stretch>
+                      <a:fillRect/>
+                    </a:stretch>
+                  </pic:blipFill>
+                  <pic:spPr bwMode="auto">
+                    <a:xfrm>
+                      <a:off x="0" y="0"/>
+                      <a:ext cx="5391150" cy="1892300"/>
+                    </a:xfrm>
+                    <a:prstGeom prst="rect">
+                      <a:avLst/>
+                    </a:prstGeom>
+                    <a:noFill/>
+                    <a:ln>
+                      <a:noFill/>
+                    </a:ln>
+                  </pic:spPr>
+                </pic:pic>
+              </a:graphicData>
+            </a:graphic>
+          </wp:inline>
+        </w:drawing>
+      </w:r>
+      <w:r>
+        <w:rPr>
+          <w:noProof/>
+        </w:rPr>
+        <w:drawing>
+          <wp:inline distT="0" distB="0" distL="0" distR="0" wp14:anchorId="31414AE9" wp14:editId="22E74134">
+            <wp:extent cx="5397500" cy="939800"/>
+            <wp:effectExtent l="0" t="0" r="0" b="0"/>
+            <wp:docPr id="8" name="Imagen 8" descr="Texto&#10;&#10;Descripción generada automáticamente"/>
+            <wp:cNvGraphicFramePr>
+              <a:graphicFrameLocks xmlns:a="http://schemas.openxmlformats.org/drawingml/2006/main" noChangeAspect="1"/>
+            </wp:cNvGraphicFramePr>
+            <a:graphic xmlns:a="http://schemas.openxmlformats.org/drawingml/2006/main">
+              <a:graphicData uri="http://schemas.openxmlformats.org/drawingml/2006/picture">
+                <pic:pic xmlns:pic="http://schemas.openxmlformats.org/drawingml/2006/picture">
+                  <pic:nvPicPr>
+                    <pic:cNvPr id="8" name="Imagen 8" descr="Texto&#10;&#10;Descripción generada automáticamente"/>
+                    <pic:cNvPicPr>
+                      <a:picLocks noChangeAspect="1" noChangeArrowheads="1"/>
+                    </pic:cNvPicPr>
+                  </pic:nvPicPr>
+                  <pic:blipFill>
+                    <a:blip r:embed="rId12">
+                      <a:extLst>
+                        <a:ext uri="{28A0092B-C50C-407E-A947-70E740481C1C}">
+                          <a14:useLocalDpi xmlns:a14="http://schemas.microsoft.com/office/drawing/2010/main" val="0"/>
+                        </a:ext>
+                      </a:extLst>
+                    </a:blip>
+                    <a:srcRect/>
+                    <a:stretch>
+                      <a:fillRect/>
+                    </a:stretch>
+                  </pic:blipFill>
+                  <pic:spPr bwMode="auto">
+                    <a:xfrm>
+                      <a:off x="0" y="0"/>
+                      <a:ext cx="5397500" cy="939800"/>
+                    </a:xfrm>
+                    <a:prstGeom prst="rect">
+                      <a:avLst/>
+                    </a:prstGeom>
+                    <a:noFill/>
+                    <a:ln>
+                      <a:noFill/>
+                    </a:ln>
+                  </pic:spPr>
+                </pic:pic>
+              </a:graphicData>
+            </a:graphic>
+          </wp:inline>
+        </w:drawing>
+      </w:r>
+      <w:r>
+        <w:rPr>
+          <w:noProof/>
+        </w:rPr>
+        <w:drawing>
+          <wp:inline distT="0" distB="0" distL="0" distR="0" wp14:anchorId="44E40DA7" wp14:editId="489E9329">
+            <wp:extent cx="5397500" cy="1936750"/>
+            <wp:effectExtent l="0" t="0" r="0" b="6350"/>
+            <wp:docPr id="9" name="Imagen 9"/>
+            <wp:cNvGraphicFramePr>
+              <a:graphicFrameLocks xmlns:a="http://schemas.openxmlformats.org/drawingml/2006/main" noChangeAspect="1"/>
+            </wp:cNvGraphicFramePr>
+            <a:graphic xmlns:a="http://schemas.openxmlformats.org/drawingml/2006/main">
+              <a:graphicData uri="http://schemas.openxmlformats.org/drawingml/2006/picture">
+                <pic:pic xmlns:pic="http://schemas.openxmlformats.org/drawingml/2006/picture">
+                  <pic:nvPicPr>
+                    <pic:cNvPr id="0" name="Picture 8"/>
+                    <pic:cNvPicPr>
+                      <a:picLocks noChangeAspect="1" noChangeArrowheads="1"/>
+                    </pic:cNvPicPr>
+                  </pic:nvPicPr>
+                  <pic:blipFill>
+                    <a:blip r:embed="rId13">
+                      <a:extLst>
+                        <a:ext uri="{28A0092B-C50C-407E-A947-70E740481C1C}">
+                          <a14:useLocalDpi xmlns:a14="http://schemas.microsoft.com/office/drawing/2010/main" val="0"/>
+                        </a:ext>
+                      </a:extLst>
+                    </a:blip>
+                    <a:srcRect/>
+                    <a:stretch>
+                      <a:fillRect/>
+                    </a:stretch>
+                  </pic:blipFill>
+                  <pic:spPr bwMode="auto">
+                    <a:xfrm>
+                      <a:off x="0" y="0"/>
+                      <a:ext cx="5397500" cy="1936750"/>
+                    </a:xfrm>
+                    <a:prstGeom prst="rect">
+                      <a:avLst/>
+                    </a:prstGeom>
+                    <a:noFill/>
+                    <a:ln>
+                      <a:noFill/>
+                    </a:ln>
+                  </pic:spPr>
+                </pic:pic>
+              </a:graphicData>
+            </a:graphic>
+          </wp:inline>
+        </w:drawing>
+      </w:r>
+      <w:r>
+        <w:rPr>
+          <w:noProof/>
+        </w:rPr>
+        <w:lastRenderedPageBreak/>
+        <w:drawing>
+          <wp:inline distT="0" distB="0" distL="0" distR="0" wp14:anchorId="7C7109D2" wp14:editId="385B360C">
+            <wp:extent cx="3225800" cy="349250"/>
+            <wp:effectExtent l="0" t="0" r="0" b="0"/>
+            <wp:docPr id="10" name="Imagen 10" descr="Texto&#10;&#10;Descripción generada automáticamente"/>
+            <wp:cNvGraphicFramePr>
+              <a:graphicFrameLocks xmlns:a="http://schemas.openxmlformats.org/drawingml/2006/main" noChangeAspect="1"/>
+            </wp:cNvGraphicFramePr>
+            <a:graphic xmlns:a="http://schemas.openxmlformats.org/drawingml/2006/main">
+              <a:graphicData uri="http://schemas.openxmlformats.org/drawingml/2006/picture">
+                <pic:pic xmlns:pic="http://schemas.openxmlformats.org/drawingml/2006/picture">
+                  <pic:nvPicPr>
+                    <pic:cNvPr id="10" name="Imagen 10" descr="Texto&#10;&#10;Descripción generada automáticamente"/>
+                    <pic:cNvPicPr>
+                      <a:picLocks noChangeAspect="1" noChangeArrowheads="1"/>
+                    </pic:cNvPicPr>
+                  </pic:nvPicPr>
+                  <pic:blipFill>
+                    <a:blip r:embed="rId14">
+                      <a:extLst>
+                        <a:ext uri="{28A0092B-C50C-407E-A947-70E740481C1C}">
+                          <a14:useLocalDpi xmlns:a14="http://schemas.microsoft.com/office/drawing/2010/main" val="0"/>
+                        </a:ext>
+                      </a:extLst>
+                    </a:blip>
+                    <a:srcRect/>
+                    <a:stretch>
+                      <a:fillRect/>
+                    </a:stretch>
+                  </pic:blipFill>
+                  <pic:spPr bwMode="auto">
+                    <a:xfrm>
+                      <a:off x="0" y="0"/>
+                      <a:ext cx="3225800" cy="349250"/>
+                    </a:xfrm>
+                    <a:prstGeom prst="rect">
+                      <a:avLst/>
+                    </a:prstGeom>
+                    <a:noFill/>
+                    <a:ln>
+                      <a:noFill/>
+                    </a:ln>
+                  </pic:spPr>
+                </pic:pic>
+              </a:graphicData>
+            </a:graphic>
+          </wp:inline>
+        </w:drawing>
+      </w:r>
+      <w:r>
+        <w:rPr>
+          <w:noProof/>
+        </w:rPr>
+        <w:drawing>
+          <wp:inline distT="0" distB="0" distL="0" distR="0" wp14:anchorId="5C24BCDF" wp14:editId="3A417292">
+            <wp:extent cx="4483100" cy="1892300"/>
+            <wp:effectExtent l="0" t="0" r="0" b="0"/>
+            <wp:docPr id="11" name="Imagen 11"/>
+            <wp:cNvGraphicFramePr>
+              <a:graphicFrameLocks xmlns:a="http://schemas.openxmlformats.org/drawingml/2006/main" noChangeAspect="1"/>
+            </wp:cNvGraphicFramePr>
+            <a:graphic xmlns:a="http://schemas.openxmlformats.org/drawingml/2006/main">
+              <a:graphicData uri="http://schemas.openxmlformats.org/drawingml/2006/picture">
+                <pic:pic xmlns:pic="http://schemas.openxmlformats.org/drawingml/2006/picture">
+                  <pic:nvPicPr>
+                    <pic:cNvPr id="0" name="Picture 10"/>
+                    <pic:cNvPicPr>
+                      <a:picLocks noChangeAspect="1" noChangeArrowheads="1"/>
+                    </pic:cNvPicPr>
+                  </pic:nvPicPr>
+                  <pic:blipFill>
+                    <a:blip r:embed="rId15">
+                      <a:extLst>
+                        <a:ext uri="{28A0092B-C50C-407E-A947-70E740481C1C}">
+                          <a14:useLocalDpi xmlns:a14="http://schemas.microsoft.com/office/drawing/2010/main" val="0"/>
+                        </a:ext>
+                      </a:extLst>
+                    </a:blip>
+                    <a:srcRect/>
+                    <a:stretch>
+                      <a:fillRect/>
+                    </a:stretch>
+                  </pic:blipFill>
+                  <pic:spPr bwMode="auto">
+                    <a:xfrm>
+                      <a:off x="0" y="0"/>
+                      <a:ext cx="4483100" cy="1892300"/>
+                    </a:xfrm>
+                    <a:prstGeom prst="rect">
+                      <a:avLst/>
+                    </a:prstGeom>
+                    <a:noFill/>
+                    <a:ln>
+                      <a:noFill/>
+                    </a:ln>
+                  </pic:spPr>
+                </pic:pic>
+              </a:graphicData>
+            </a:graphic>
+          </wp:inline>
+        </w:drawing>
+      </w:r>
+    </w:p>
+    <w:p>
+      <w:pPr>
+        <w:pStyle w:val="Prrafodelista"/>
+      </w:pPr>
+    </w:p>
+    <w:p>
+      <w:pPr>
+        <w:pStyle w:val="Prrafodelista"/>
+      </w:pPr>
+    </w:p>
+    <w:p>
+      <w:pPr>
+        <w:pStyle w:val="Prrafodelista"/>
+      </w:pPr>
+    </w:p>
+    <w:p>
+      <w:pPr>
+        <w:pStyle w:val="Prrafodelista"/>
+      </w:pPr>
+    </w:p>
+    <w:p>
+      <w:pPr>
+        <w:pStyle w:val="Prrafodelista"/>
+      </w:pPr>
+    </w:p>
+    <w:p>
+      <w:pPr>
+        <w:pStyle w:val="Prrafodelista"/>
+      </w:pPr>
+    </w:p>
+    <w:p>
+      <w:pPr>
+        <w:pStyle w:val="Prrafodelista"/>
+      </w:pPr>
+    </w:p>
+    <w:p>
+      <w:pPr>
+        <w:pStyle w:val="Prrafodelista"/>
+      </w:pPr>
+    </w:p>
+    <w:p>
+      <w:pPr>
+        <w:pStyle w:val="Prrafodelista"/>
+      </w:pPr>
+    </w:p>
+    <w:p>
+      <w:pPr>
+        <w:pStyle w:val="Prrafodelista"/>
+      </w:pPr>
+      <w:r>
+        <w:t>Ejercicio 2</w:t>
+      </w:r>
+    </w:p>
+    <w:p>
+      <w:pPr>
+        <w:pStyle w:val="Prrafodelista"/>
+        <w:rPr>
+          <w:noProof/>
+        </w:rPr>
+      </w:pPr>
+      <w:r>
+        <w:rPr>
+          <w:noProof/>
+        </w:rPr>
+        <w:drawing>
+          <wp:inline distT="0" distB="0" distL="0" distR="0" wp14:anchorId="57C0B368" wp14:editId="1BF7A542">
+            <wp:extent cx="3968750" cy="482600"/>
+            <wp:effectExtent l="0" t="0" r="0" b="0"/>
+            <wp:docPr id="12" name="Imagen 12" descr="Texto&#10;&#10;Descripción generada automáticamente"/>
+            <wp:cNvGraphicFramePr>
+              <a:graphicFrameLocks xmlns:a="http://schemas.openxmlformats.org/drawingml/2006/main" noChangeAspect="1"/>
+            </wp:cNvGraphicFramePr>
+            <a:graphic xmlns:a="http://schemas.openxmlformats.org/drawingml/2006/main">
+              <a:graphicData uri="http://schemas.openxmlformats.org/drawingml/2006/picture">
+                <pic:pic xmlns:pic="http://schemas.openxmlformats.org/drawingml/2006/picture">
+                  <pic:nvPicPr>
+                    <pic:cNvPr id="12" name="Imagen 12" descr="Texto&#10;&#10;Descripción generada automáticamente"/>
+                    <pic:cNvPicPr>
+                      <a:picLocks noChangeAspect="1" noChangeArrowheads="1"/>
+                    </pic:cNvPicPr>
+                  </pic:nvPicPr>
+                  <pic:blipFill>
+                    <a:blip r:embed="rId16">
+                      <a:extLst>
+                        <a:ext uri="{28A0092B-C50C-407E-A947-70E740481C1C}">
+                          <a14:useLocalDpi xmlns:a14="http://schemas.microsoft.com/office/drawing/2010/main" val="0"/>
+                        </a:ext>
+                      </a:extLst>
+                    </a:blip>
+                    <a:srcRect/>
+                    <a:stretch>
+                      <a:fillRect/>
+                    </a:stretch>
+                  </pic:blipFill>
+                  <pic:spPr bwMode="auto">
+                    <a:xfrm>
+                      <a:off x="0" y="0"/>
+                      <a:ext cx="3968750" cy="482600"/>
+                    </a:xfrm>
+                    <a:prstGeom prst="rect">
+                      <a:avLst/>
+                    </a:prstGeom>
+                    <a:noFill/>
+                    <a:ln>
+                      <a:noFill/>
+                    </a:ln>
+                  </pic:spPr>
+                </pic:pic>
+              </a:graphicData>
+            </a:graphic>
+          </wp:inline>
+        </w:drawing>
+      </w:r>
+      <w:r>
+        <w:rPr>
+          <w:noProof/>
+        </w:rPr>
+        <w:drawing>
+          <wp:inline distT="0" distB="0" distL="0" distR="0" wp14:anchorId="511E17B3" wp14:editId="3F737EDC">
+            <wp:extent cx="5397500" cy="2438400"/>
+            <wp:effectExtent l="0" t="0" r="0" b="0"/>
+            <wp:docPr id="15" name="Imagen 15"/>
+            <wp:cNvGraphicFramePr>
+              <a:graphicFrameLocks xmlns:a="http://schemas.openxmlformats.org/drawingml/2006/main" noChangeAspect="1"/>
+            </wp:cNvGraphicFramePr>
+            <a:graphic xmlns:a="http://schemas.openxmlformats.org/drawingml/2006/main">
+              <a:graphicData uri="http://schemas.openxmlformats.org/drawingml/2006/picture">
+                <pic:pic xmlns:pic="http://schemas.openxmlformats.org/drawingml/2006/picture">
+                  <pic:nvPicPr>
+                    <pic:cNvPr id="0" name="Picture 14"/>
+                    <pic:cNvPicPr>
+                      <a:picLocks noChangeAspect="1" noChangeArrowheads="1"/>
+                    </pic:cNvPicPr>
+                  </pic:nvPicPr>
+                  <pic:blipFill>
+                    <a:blip r:embed="rId17">
+                      <a:extLst>
+                        <a:ext uri="{28A0092B-C50C-407E-A947-70E740481C1C}">
+                          <a14:useLocalDpi xmlns:a14="http://schemas.microsoft.com/office/drawing/2010/main" val="0"/>
+                        </a:ext>
+                      </a:extLst>
+                    </a:blip>
+                    <a:srcRect/>
+                    <a:stretch>
+                      <a:fillRect/>
+                    </a:stretch>
+                  </pic:blipFill>
+                  <pic:spPr bwMode="auto">
+                    <a:xfrm>
+                      <a:off x="0" y="0"/>
+                      <a:ext cx="5397500" cy="2438400"/>
+                    </a:xfrm>
+                    <a:prstGeom prst="rect">
+                      <a:avLst/>
+                    </a:prstGeom>
+                    <a:noFill/>
+                    <a:ln>
+                      <a:noFill/>
+                    </a:ln>
+                  </pic:spPr>
+                </pic:pic>
+              </a:graphicData>
+            </a:graphic>
+          </wp:inline>
+        </w:drawing>
+      </w:r>
+      <w:r>
+        <w:rPr>
+          <w:noProof/>
+        </w:rPr>
+        <w:lastRenderedPageBreak/>
+        <w:drawing>
+          <wp:inline distT="0" distB="0" distL="0" distR="0" wp14:anchorId="653736B3" wp14:editId="123A6791">
+            <wp:extent cx="3721100" cy="254000"/>
+            <wp:effectExtent l="0" t="0" r="0" b="0"/>
+            <wp:docPr id="14" name="Imagen 14"/>
+            <wp:cNvGraphicFramePr>
+              <a:graphicFrameLocks xmlns:a="http://schemas.openxmlformats.org/drawingml/2006/main" noChangeAspect="1"/>
+            </wp:cNvGraphicFramePr>
+            <a:graphic xmlns:a="http://schemas.openxmlformats.org/drawingml/2006/main">
+              <a:graphicData uri="http://schemas.openxmlformats.org/drawingml/2006/picture">
+                <pic:pic xmlns:pic="http://schemas.openxmlformats.org/drawingml/2006/picture">
+                  <pic:nvPicPr>
+                    <pic:cNvPr id="0" name="Picture 13"/>
+                    <pic:cNvPicPr>
+                      <a:picLocks noChangeAspect="1" noChangeArrowheads="1"/>
+                    </pic:cNvPicPr>
+                  </pic:nvPicPr>
+                  <pic:blipFill>
+                    <a:blip r:embed="rId18">
+                      <a:extLst>
+                        <a:ext uri="{28A0092B-C50C-407E-A947-70E740481C1C}">
+                          <a14:useLocalDpi xmlns:a14="http://schemas.microsoft.com/office/drawing/2010/main" val="0"/>
+                        </a:ext>
+                      </a:extLst>
+                    </a:blip>
+                    <a:srcRect/>
+                    <a:stretch>
+                      <a:fillRect/>
+                    </a:stretch>
+                  </pic:blipFill>
+                  <pic:spPr bwMode="auto">
+                    <a:xfrm>
+                      <a:off x="0" y="0"/>
+                      <a:ext cx="3721100" cy="254000"/>
+                    </a:xfrm>
+                    <a:prstGeom prst="rect">
+                      <a:avLst/>
+                    </a:prstGeom>
+                    <a:noFill/>
+                    <a:ln>
+                      <a:noFill/>
+                    </a:ln>
+                  </pic:spPr>
+                </pic:pic>
+              </a:graphicData>
+            </a:graphic>
+          </wp:inline>
+        </w:drawing>
+      </w:r>
+      <w:r>
+        <w:rPr>
+          <w:noProof/>
+        </w:rPr>
+        <w:drawing>
+          <wp:inline distT="0" distB="0" distL="0" distR="0" wp14:anchorId="1D4A5C73" wp14:editId="09A8E0D3">
+            <wp:extent cx="5391150" cy="3327400"/>
+            <wp:effectExtent l="0" t="0" r="0" b="6350"/>
+            <wp:docPr id="17" name="Imagen 17"/>
+            <wp:cNvGraphicFramePr>
+              <a:graphicFrameLocks xmlns:a="http://schemas.openxmlformats.org/drawingml/2006/main" noChangeAspect="1"/>
+            </wp:cNvGraphicFramePr>
+            <a:graphic xmlns:a="http://schemas.openxmlformats.org/drawingml/2006/main">
+              <a:graphicData uri="http://schemas.openxmlformats.org/drawingml/2006/picture">
+                <pic:pic xmlns:pic="http://schemas.openxmlformats.org/drawingml/2006/picture">
+                  <pic:nvPicPr>
+                    <pic:cNvPr id="0" name="Picture 16"/>
+                    <pic:cNvPicPr>
+                      <a:picLocks noChangeAspect="1" noChangeArrowheads="1"/>
+                    </pic:cNvPicPr>
+                  </pic:nvPicPr>
+                  <pic:blipFill>
+                    <a:blip r:embed="rId19">
+                      <a:extLst>
+                        <a:ext uri="{28A0092B-C50C-407E-A947-70E740481C1C}">
+                          <a14:useLocalDpi xmlns:a14="http://schemas.microsoft.com/office/drawing/2010/main" val="0"/>
+                        </a:ext>
+                      </a:extLst>
+                    </a:blip>
+                    <a:srcRect/>
+                    <a:stretch>
+                      <a:fillRect/>
+                    </a:stretch>
+                  </pic:blipFill>
+                  <pic:spPr bwMode="auto">
+                    <a:xfrm>
+                      <a:off x="0" y="0"/>
+                      <a:ext cx="5391150" cy="3327400"/>
+                    </a:xfrm>
+                    <a:prstGeom prst="rect">
+                      <a:avLst/>
+                    </a:prstGeom>
+                    <a:noFill/>
+                    <a:ln>
+                      <a:noFill/>
+                    </a:ln>
+                  </pic:spPr>
+                </pic:pic>
+              </a:graphicData>
+            </a:graphic>
+          </wp:inline>
+        </w:drawing>
+      </w:r>
+    </w:p>
+    <w:p>
+      <w:pPr>
+        <w:pStyle w:val="Prrafodelista"/>
+        <w:rPr>
+          <w:noProof/>
+        </w:rPr>
+      </w:pPr>
+    </w:p>
+    <w:p>
+      <w:pPr>
+        <w:pStyle w:val="Prrafodelista"/>
+        <w:rPr>
+          <w:noProof/>
+        </w:rPr>
+      </w:pPr>
+      <w:r>
+        <w:rPr>
+          <w:noProof/>
+        </w:rPr>
+        <w:t>Ejercicio 3:</w:t>
+      </w:r>
+    </w:p>
+    <w:p>
+      <w:pPr>
+        <w:pStyle w:val="Prrafodelista"/>
+        <w:rPr>
+          <w:noProof/>
+        </w:rPr>
+      </w:pPr>
+    </w:p>
+    <w:p>
+      <w:pPr>
+        <w:pStyle w:val="Prrafodelista"/>
+        <w:rPr>
+          <w:noProof/>
+        </w:rPr>
+      </w:pPr>
+      <w:r>
+        <w:rPr>
+          <w:noProof/>
+        </w:rPr>
+        <w:t>1.</w:t>
+      </w:r>
+    </w:p>
+    <w:p>
+      <w:pPr>
+        <w:pStyle w:val="Prrafodelista"/>
+        <w:rPr>
+          <w:noProof/>
+        </w:rPr>
+      </w:pPr>
+      <w:r>
+        <w:rPr>
+          <w:noProof/>
+        </w:rPr>
+        <w:drawing>
+          <wp:inline distT="0" distB="0" distL="0" distR="0" wp14:anchorId="4C791B90" wp14:editId="1B3B3B1C">
+            <wp:extent cx="5391150" cy="2368550"/>
+            <wp:effectExtent l="0" t="0" r="0" b="0"/>
+            <wp:docPr id="18" name="Imagen 18"/>
+            <wp:cNvGraphicFramePr>
+              <a:graphicFrameLocks xmlns:a="http://schemas.openxmlformats.org/drawingml/2006/main" noChangeAspect="1"/>
+            </wp:cNvGraphicFramePr>
+            <a:graphic xmlns:a="http://schemas.openxmlformats.org/drawingml/2006/main">
+              <a:graphicData uri="http://schemas.openxmlformats.org/drawingml/2006/picture">
+                <pic:pic xmlns:pic="http://schemas.openxmlformats.org/drawingml/2006/picture">
+                  <pic:nvPicPr>
+                    <pic:cNvPr id="0" name="Picture 17"/>
+                    <pic:cNvPicPr>
+                      <a:picLocks noChangeAspect="1" noChangeArrowheads="1"/>
+                    </pic:cNvPicPr>
+                  </pic:nvPicPr>
+                  <pic:blipFill>
+                    <a:blip r:embed="rId20">
+                      <a:extLst>
+                        <a:ext uri="{28A0092B-C50C-407E-A947-70E740481C1C}">
+                          <a14:useLocalDpi xmlns:a14="http://schemas.microsoft.com/office/drawing/2010/main" val="0"/>
+                        </a:ext>
+                      </a:extLst>
+                    </a:blip>
+                    <a:srcRect/>
+                    <a:stretch>
+                      <a:fillRect/>
+                    </a:stretch>
+                  </pic:blipFill>
+                  <pic:spPr bwMode="auto">
+                    <a:xfrm>
+                      <a:off x="0" y="0"/>
+                      <a:ext cx="5391150" cy="2368550"/>
+                    </a:xfrm>
+                    <a:prstGeom prst="rect">
+                      <a:avLst/>
+                    </a:prstGeom>
+                    <a:noFill/>
+                    <a:ln>
+                      <a:noFill/>
+                    </a:ln>
+                  </pic:spPr>
+                </pic:pic>
+              </a:graphicData>
+            </a:graphic>
+          </wp:inline>
+        </w:drawing>
+      </w:r>
+    </w:p>
+    <w:p>
+      <w:pPr>
+        <w:pStyle w:val="Prrafodelista"/>
+        <w:rPr>
+          <w:noProof/>
+        </w:rPr>
+      </w:pPr>
+    </w:p>
+    <w:p>
+      <w:pPr>
+        <w:pStyle w:val="Prrafodelista"/>
+        <w:rPr>
+          <w:noProof/>
+        </w:rPr>
+      </w:pPr>
+      <w:r>
+        <w:rPr>
+          <w:noProof/>
+        </w:rPr>
+        <w:t>2.</w:t>
+      </w:r>
+      <w:r>
+        <w:rPr>
+          <w:noProof/>
+        </w:rPr>
+        <w:drawing>
+          <wp:inline distT="0" distB="0" distL="0" distR="0" wp14:anchorId="2B792CBD" wp14:editId="494399EE">
+            <wp:extent cx="5397500" cy="1238250"/>
+            <wp:effectExtent l="0" t="0" r="0" b="0"/>
+            <wp:docPr id="19" name="Imagen 19"/>
+            <wp:cNvGraphicFramePr>
+              <a:graphicFrameLocks xmlns:a="http://schemas.openxmlformats.org/drawingml/2006/main" noChangeAspect="1"/>
+            </wp:cNvGraphicFramePr>
+            <a:graphic xmlns:a="http://schemas.openxmlformats.org/drawingml/2006/main">
+              <a:graphicData uri="http://schemas.openxmlformats.org/drawingml/2006/picture">
+                <pic:pic xmlns:pic="http://schemas.openxmlformats.org/drawingml/2006/picture">
+                  <pic:nvPicPr>
+                    <pic:cNvPr id="0" name="Picture 18"/>
+                    <pic:cNvPicPr>
+                      <a:picLocks noChangeAspect="1" noChangeArrowheads="1"/>
+                    </pic:cNvPicPr>
+                  </pic:nvPicPr>
+                  <pic:blipFill>
+                    <a:blip r:embed="rId21">
+                      <a:extLst>
+                        <a:ext uri="{28A0092B-C50C-407E-A947-70E740481C1C}">
+                          <a14:useLocalDpi xmlns:a14="http://schemas.microsoft.com/office/drawing/2010/main" val="0"/>
+                        </a:ext>
+                      </a:extLst>
+                    </a:blip>
+                    <a:srcRect/>
+                    <a:stretch>
+                      <a:fillRect/>
+                    </a:stretch>
+                  </pic:blipFill>
+                  <pic:spPr bwMode="auto">
+                    <a:xfrm>
+                      <a:off x="0" y="0"/>
+                      <a:ext cx="5397500" cy="1238250"/>
+                    </a:xfrm>
+                    <a:prstGeom prst="rect">
+                      <a:avLst/>
+                    </a:prstGeom>
+                    <a:noFill/>
+                    <a:ln>
+                      <a:noFill/>
+                    </a:ln>
+                  </pic:spPr>
+                </pic:pic>
+              </a:graphicData>
+            </a:graphic>
+          </wp:inline>
+        </w:drawing>
+      </w:r>
+    </w:p>
+    <w:p>
+      <w:pPr>
+        <w:pStyle w:val="Prrafodelista"/>
+        <w:rPr>
+          <w:noProof/>
+        </w:rPr>
+      </w:pPr>
+    </w:p>
+    <w:p>
+      <w:pPr>
+        <w:pStyle w:val="Prrafodelista"/>
+        <w:rPr>
+          <w:noProof/>
+        </w:rPr>
+      </w:pPr>
+    </w:p>
+    <w:p>
+      <w:pPr>
+        <w:pStyle w:val="Prrafodelista"/>
+        <w:rPr>
+          <w:noProof/>
+        </w:rPr>
+      </w:pPr>
+    </w:p>
+    <w:p>
+      <w:pPr>
+        <w:pStyle w:val="Prrafodelista"/>
+        <w:numPr>
+          <w:ilvl w:val="0"/>
+          <w:numId w:val="4"/>
+        </w:numPr>
+        <w:rPr>
+          <w:noProof/>
+        </w:rPr>
+      </w:pPr>
+      <w:r>
+        <w:rPr>
+          <w:noProof/>
+        </w:rPr>
+        <w:lastRenderedPageBreak/>
+        <w:t>Antes de este paso, hemos añadadido adios al fichero 1.txt desde la rama v0.2</w:t>
+      </w:r>
+    </w:p>
+    <w:p>
+      <w:pPr>
+        <w:pStyle w:val="Prrafodelista"/>
+        <w:ind w:left="1080"/>
+        <w:rPr>
+          <w:noProof/>
+        </w:rPr>
+      </w:pPr>
+    </w:p>
+    <w:p>
+      <w:pPr>
+        <w:pStyle w:val="Prrafodelista"/>
+        <w:numPr>
+          <w:ilvl w:val="0"/>
+          <w:numId w:val="4"/>
+        </w:numPr>
+        <w:rPr>
+          <w:noProof/>
+        </w:rPr>
+      </w:pPr>
+    </w:p>
+    <w:p>
+      <w:pPr>
+        <w:pStyle w:val="Prrafodelista"/>
+        <w:ind w:left="1080"/>
+        <w:rPr>
+          <w:noProof/>
+        </w:rPr>
+      </w:pPr>
+      <w:r>
+        <w:rPr>
+          <w:noProof/>
+        </w:rPr>
+        <w:drawing>
+          <wp:inline distT="0" distB="0" distL="0" distR="0" wp14:anchorId="100E2B48" wp14:editId="7E326FFE">
+            <wp:extent cx="5397500" cy="3009900"/>
+            <wp:effectExtent l="0" t="0" r="0" b="0"/>
+            <wp:docPr id="20" name="Imagen 20" descr="Texto&#10;&#10;Descripción generada automáticamente"/>
+            <wp:cNvGraphicFramePr>
+              <a:graphicFrameLocks xmlns:a="http://schemas.openxmlformats.org/drawingml/2006/main" noChangeAspect="1"/>
+            </wp:cNvGraphicFramePr>
+            <a:graphic xmlns:a="http://schemas.openxmlformats.org/drawingml/2006/main">
+              <a:graphicData uri="http://schemas.openxmlformats.org/drawingml/2006/picture">
+                <pic:pic xmlns:pic="http://schemas.openxmlformats.org/drawingml/2006/picture">
+                  <pic:nvPicPr>
+                    <pic:cNvPr id="20" name="Imagen 20" descr="Texto&#10;&#10;Descripción generada automáticamente"/>
+                    <pic:cNvPicPr>
+                      <a:picLocks noChangeAspect="1" noChangeArrowheads="1"/>
+                    </pic:cNvPicPr>
+                  </pic:nvPicPr>
+                  <pic:blipFill>
+                    <a:blip r:embed="rId22">
+                      <a:extLst>
+                        <a:ext uri="{28A0092B-C50C-407E-A947-70E740481C1C}">
+                          <a14:useLocalDpi xmlns:a14="http://schemas.microsoft.com/office/drawing/2010/main" val="0"/>
+                        </a:ext>
+                      </a:extLst>
+                    </a:blip>
+                    <a:srcRect/>
+                    <a:stretch>
+                      <a:fillRect/>
+                    </a:stretch>
+                  </pic:blipFill>
+                  <pic:spPr bwMode="auto">
+                    <a:xfrm>
+                      <a:off x="0" y="0"/>
+                      <a:ext cx="5397500" cy="3009900"/>
+                    </a:xfrm>
+                    <a:prstGeom prst="rect">
+                      <a:avLst/>
+                    </a:prstGeom>
+                    <a:noFill/>
+                    <a:ln>
+                      <a:noFill/>
+                    </a:ln>
+                  </pic:spPr>
+                </pic:pic>
+              </a:graphicData>
+            </a:graphic>
+          </wp:inline>
+        </w:drawing>
+      </w:r>
+    </w:p>
+    <w:p>
+      <w:pPr>
+        <w:pStyle w:val="Prrafodelista"/>
+        <w:numPr>
+          <w:ilvl w:val="0"/>
+          <w:numId w:val="4"/>
+        </w:numPr>
+        <w:rPr>
+          <w:noProof/>
+        </w:rPr>
+      </w:pPr>
+    </w:p>
+    <w:p>
+      <w:pPr>
+        <w:pStyle w:val="Prrafodelista"/>
+      </w:pPr>
+      <w:r>
+        <w:rPr>
+          <w:noProof/>
+        </w:rPr>
+        <w:drawing>
+          <wp:inline distT="0" distB="0" distL="0" distR="0" wp14:anchorId="0326B800" wp14:editId="539409A6">
+            <wp:extent cx="4273550" cy="857250"/>
+            <wp:effectExtent l="0" t="0" r="0" b="0"/>
+            <wp:docPr id="22" name="Imagen 22"/>
+            <wp:cNvGraphicFramePr>
+              <a:graphicFrameLocks xmlns:a="http://schemas.openxmlformats.org/drawingml/2006/main" noChangeAspect="1"/>
+            </wp:cNvGraphicFramePr>
+            <a:graphic xmlns:a="http://schemas.openxmlformats.org/drawingml/2006/main">
+              <a:graphicData uri="http://schemas.openxmlformats.org/drawingml/2006/picture">
+                <pic:pic xmlns:pic="http://schemas.openxmlformats.org/drawingml/2006/picture">
+                  <pic:nvPicPr>
+                    <pic:cNvPr id="0" name="Picture 21"/>
+                    <pic:cNvPicPr>
+                      <a:picLocks noChangeAspect="1" noChangeArrowheads="1"/>
+                    </pic:cNvPicPr>
+                  </pic:nvPicPr>
+                  <pic:blipFill>
+                    <a:blip r:embed="rId23">
+                      <a:extLst>
+                        <a:ext uri="{28A0092B-C50C-407E-A947-70E740481C1C}">
+                          <a14:useLocalDpi xmlns:a14="http://schemas.microsoft.com/office/drawing/2010/main" val="0"/>
+                        </a:ext>
+                      </a:extLst>
+                    </a:blip>
+                    <a:srcRect/>
+                    <a:stretch>
+                      <a:fillRect/>
+                    </a:stretch>
+                  </pic:blipFill>
+                  <pic:spPr bwMode="auto">
+                    <a:xfrm>
+                      <a:off x="0" y="0"/>
+                      <a:ext cx="4273550" cy="857250"/>
+                    </a:xfrm>
+                    <a:prstGeom prst="rect">
+                      <a:avLst/>
+                    </a:prstGeom>
+                    <a:noFill/>
+                    <a:ln>
+                      <a:noFill/>
+                    </a:ln>
+                  </pic:spPr>
+                </pic:pic>
+              </a:graphicData>
+            </a:graphic>
+          </wp:inline>
+        </w:drawing>
+      </w:r>
+    </w:p>
+    <w:p>
+      <w:pPr>
+        <w:pStyle w:val="Prrafodelista"/>
+      </w:pPr>
+    </w:p>
+    <w:p>
+      <w:pPr>
+        <w:pStyle w:val="Prrafodelista"/>
+        <w:numPr>
+          <w:ilvl w:val="0"/>
+          <w:numId w:val="4"/>
+        </w:numPr>
+      </w:pPr>
+      <w:r>
+        <w:t xml:space="preserve">Aceptamos ambos cambios para que se integren en </w:t>
+      </w:r>
+      <w:proofErr w:type="gramStart"/>
+      <w:r>
+        <w:t>master</w:t>
+      </w:r>
+      <w:proofErr w:type="gramEnd"/>
+      <w:r>
+        <w:rPr>
+          <w:noProof/>
+        </w:rPr>
+        <w:drawing>
+          <wp:inline distT="0" distB="0" distL="0" distR="0" wp14:anchorId="1050B091" wp14:editId="7DB88348">
+            <wp:extent cx="5391150" cy="1809750"/>
+            <wp:effectExtent l="0" t="0" r="0" b="0"/>
+            <wp:docPr id="23" name="Imagen 23" descr="Interfaz de usuario gráfica, Sitio web&#10;&#10;Descripción generada automáticamente"/>
+            <wp:cNvGraphicFramePr>
+              <a:graphicFrameLocks xmlns:a="http://schemas.openxmlformats.org/drawingml/2006/main" noChangeAspect="1"/>
+            </wp:cNvGraphicFramePr>
+            <a:graphic xmlns:a="http://schemas.openxmlformats.org/drawingml/2006/main">
+              <a:graphicData uri="http://schemas.openxmlformats.org/drawingml/2006/picture">
+                <pic:pic xmlns:pic="http://schemas.openxmlformats.org/drawingml/2006/picture">
+                  <pic:nvPicPr>
+                    <pic:cNvPr id="23" name="Imagen 23" descr="Interfaz de usuario gráfica, Sitio web&#10;&#10;Descripción generada automáticamente"/>
+                    <pic:cNvPicPr>
+                      <a:picLocks noChangeAspect="1" noChangeArrowheads="1"/>
+                    </pic:cNvPicPr>
+                  </pic:nvPicPr>
+                  <pic:blipFill>
+                    <a:blip r:embed="rId24" cstate="print">
+                      <a:extLst>
+                        <a:ext uri="{28A0092B-C50C-407E-A947-70E740481C1C}">
+                          <a14:useLocalDpi xmlns:a14="http://schemas.microsoft.com/office/drawing/2010/main" val="0"/>
+                        </a:ext>
+                      </a:extLst>
+                    </a:blip>
+                    <a:srcRect/>
+                    <a:stretch>
+                      <a:fillRect/>
+                    </a:stretch>
+                  </pic:blipFill>
+                  <pic:spPr bwMode="auto">
+                    <a:xfrm>
+                      <a:off x="0" y="0"/>
+                      <a:ext cx="5391150" cy="1809750"/>
+                    </a:xfrm>
+                    <a:prstGeom prst="rect">
+                      <a:avLst/>
+                    </a:prstGeom>
+                    <a:noFill/>
+                    <a:ln>
+                      <a:noFill/>
+                    </a:ln>
+                  </pic:spPr>
+                </pic:pic>
+              </a:graphicData>
+            </a:graphic>
+          </wp:inline>
+        </w:drawing>
+      </w:r>
+    </w:p>
+    <w:p>
+      <w:pPr>
+        <w:pStyle w:val="Prrafodelista"/>
+        <w:ind w:left="1080"/>
+      </w:pPr>
+    </w:p>
+    <w:p>
+      <w:pPr>
+        <w:pStyle w:val="Prrafodelista"/>
+        <w:numPr>
+          <w:ilvl w:val="0"/>
+          <w:numId w:val="4"/>
+        </w:numPr>
+      </w:pPr>
+    </w:p>
+    <w:p>
+      <w:pPr>
+        <w:pStyle w:val="Prrafodelista"/>
+      </w:pPr>
+      <w:r>
+        <w:rPr>
+          <w:noProof/>
+        </w:rPr>
+        <w:drawing>
+          <wp:inline distT="0" distB="0" distL="0" distR="0" wp14:anchorId="7F652028" wp14:editId="58A059B9">
+            <wp:extent cx="5397500" cy="838200"/>
+            <wp:effectExtent l="0" t="0" r="0" b="0"/>
+            <wp:docPr id="24" name="Imagen 24"/>
+            <wp:cNvGraphicFramePr>
+              <a:graphicFrameLocks xmlns:a="http://schemas.openxmlformats.org/drawingml/2006/main" noChangeAspect="1"/>
+            </wp:cNvGraphicFramePr>
+            <a:graphic xmlns:a="http://schemas.openxmlformats.org/drawingml/2006/main">
+              <a:graphicData uri="http://schemas.openxmlformats.org/drawingml/2006/picture">
+                <pic:pic xmlns:pic="http://schemas.openxmlformats.org/drawingml/2006/picture">
+                  <pic:nvPicPr>
+                    <pic:cNvPr id="0" name="Picture 23"/>
+                    <pic:cNvPicPr>
+                      <a:picLocks noChangeAspect="1" noChangeArrowheads="1"/>
+                    </pic:cNvPicPr>
+                  </pic:nvPicPr>
+                  <pic:blipFill>
+                    <a:blip r:embed="rId25">
+                      <a:extLst>
+                        <a:ext uri="{28A0092B-C50C-407E-A947-70E740481C1C}">
+                          <a14:useLocalDpi xmlns:a14="http://schemas.microsoft.com/office/drawing/2010/main" val="0"/>
+                        </a:ext>
+                      </a:extLst>
+                    </a:blip>
+                    <a:srcRect/>
+                    <a:stretch>
+                      <a:fillRect/>
+                    </a:stretch>
+                  </pic:blipFill>
+                  <pic:spPr bwMode="auto">
+                    <a:xfrm>
+                      <a:off x="0" y="0"/>
+                      <a:ext cx="5397500" cy="838200"/>
+                    </a:xfrm>
+                    <a:prstGeom prst="rect">
+                      <a:avLst/>
+                    </a:prstGeom>
+                    <a:noFill/>
+                    <a:ln>
+                      <a:noFill/>
+                    </a:ln>
+                  </pic:spPr>
+                </pic:pic>
+              </a:graphicData>
+            </a:graphic>
+          </wp:inline>
+        </w:drawing>
+      </w:r>
+    </w:p>
+    <w:p>
+      <w:pPr>
+        <w:pStyle w:val="Prrafodelista"/>
+      </w:pPr>
+    </w:p>
+    <w:p>
+      <w:pPr>
+        <w:pStyle w:val="Prrafodelista"/>
+      </w:pPr>
+    </w:p>
+    <w:p>
+      <w:pPr>
+        <w:pStyle w:val="Prrafodelista"/>
+      </w:pPr>
+    </w:p>
+    <w:p>
+      <w:pPr>
+        <w:pStyle w:val="Prrafodelista"/>
+      </w:pPr>
+    </w:p>
+    <w:p>
+      <w:pPr>
+        <w:rPr>
+          <w:b/>
+          <w:bCs/>
+        </w:rPr>
+      </w:pPr>
+      <w:r>
+        <w:rPr>
+          <w:b/>
+          <w:bCs/>
+        </w:rPr>
+        <w:lastRenderedPageBreak/>
+        <w:t>Ejercicio 4:</w:t>
+      </w:r>
+    </w:p>
+    <w:p>
+      <w:pPr>
+        <w:pStyle w:val="Prrafodelista"/>
+        <w:numPr>
+          <w:ilvl w:val="0"/>
+          <w:numId w:val="3"/>
+        </w:numPr>
+      </w:pPr>
+    </w:p>
+    <w:p>
+      <w:pPr>
+        <w:pStyle w:val="Prrafodelista"/>
+      </w:pPr>
+      <w:r>
+        <w:rPr>
+          <w:noProof/>
+        </w:rPr>
+        <w:drawing>
+          <wp:inline distT="0" distB="0" distL="0" distR="0" wp14:anchorId="4A603AB4" wp14:editId="62024278">
+            <wp:extent cx="3606800" cy="996950"/>
+            <wp:effectExtent l="0" t="0" r="0" b="0"/>
+            <wp:docPr id="25" name="Imagen 25"/>
+            <wp:cNvGraphicFramePr>
+              <a:graphicFrameLocks xmlns:a="http://schemas.openxmlformats.org/drawingml/2006/main" noChangeAspect="1"/>
+            </wp:cNvGraphicFramePr>
+            <a:graphic xmlns:a="http://schemas.openxmlformats.org/drawingml/2006/main">
+              <a:graphicData uri="http://schemas.openxmlformats.org/drawingml/2006/picture">
+                <pic:pic xmlns:pic="http://schemas.openxmlformats.org/drawingml/2006/picture">
+                  <pic:nvPicPr>
+                    <pic:cNvPr id="0" name="Picture 24"/>
+                    <pic:cNvPicPr>
+                      <a:picLocks noChangeAspect="1" noChangeArrowheads="1"/>
+                    </pic:cNvPicPr>
+                  </pic:nvPicPr>
+                  <pic:blipFill>
+                    <a:blip r:embed="rId26">
+                      <a:extLst>
+                        <a:ext uri="{28A0092B-C50C-407E-A947-70E740481C1C}">
+                          <a14:useLocalDpi xmlns:a14="http://schemas.microsoft.com/office/drawing/2010/main" val="0"/>
+                        </a:ext>
+                      </a:extLst>
+                    </a:blip>
+                    <a:srcRect/>
+                    <a:stretch>
+                      <a:fillRect/>
+                    </a:stretch>
+                  </pic:blipFill>
+                  <pic:spPr bwMode="auto">
+                    <a:xfrm>
+                      <a:off x="0" y="0"/>
+                      <a:ext cx="3606800" cy="996950"/>
+                    </a:xfrm>
+                    <a:prstGeom prst="rect">
+                      <a:avLst/>
+                    </a:prstGeom>
+                    <a:noFill/>
+                    <a:ln>
+                      <a:noFill/>
+                    </a:ln>
+                  </pic:spPr>
+                </pic:pic>
+              </a:graphicData>
+            </a:graphic>
+          </wp:inline>
+        </w:drawing>
+      </w:r>
+    </w:p>
+    <w:p>
+      <w:pPr>
+        <w:pStyle w:val="Prrafodelista"/>
+      </w:pPr>
+      <w:r>
+        <w:rPr>
+          <w:noProof/>
+        </w:rPr>
+        <w:drawing>
+          <wp:inline distT="0" distB="0" distL="0" distR="0" wp14:anchorId="609919F7" wp14:editId="7BA8A1D9">
+            <wp:extent cx="3797300" cy="292100"/>
+            <wp:effectExtent l="0" t="0" r="0" b="0"/>
+            <wp:docPr id="26" name="Imagen 26"/>
+            <wp:cNvGraphicFramePr>
+              <a:graphicFrameLocks xmlns:a="http://schemas.openxmlformats.org/drawingml/2006/main" noChangeAspect="1"/>
+            </wp:cNvGraphicFramePr>
+            <a:graphic xmlns:a="http://schemas.openxmlformats.org/drawingml/2006/main">
+              <a:graphicData uri="http://schemas.openxmlformats.org/drawingml/2006/picture">
+                <pic:pic xmlns:pic="http://schemas.openxmlformats.org/drawingml/2006/picture">
+                  <pic:nvPicPr>
+                    <pic:cNvPr id="0" name="Picture 25"/>
+                    <pic:cNvPicPr>
+                      <a:picLocks noChangeAspect="1" noChangeArrowheads="1"/>
+                    </pic:cNvPicPr>
+                  </pic:nvPicPr>
+                  <pic:blipFill>
+                    <a:blip r:embed="rId27">
+                      <a:extLst>
+                        <a:ext uri="{28A0092B-C50C-407E-A947-70E740481C1C}">
+                          <a14:useLocalDpi xmlns:a14="http://schemas.microsoft.com/office/drawing/2010/main" val="0"/>
+                        </a:ext>
+                      </a:extLst>
+                    </a:blip>
+                    <a:srcRect/>
+                    <a:stretch>
+                      <a:fillRect/>
+                    </a:stretch>
+                  </pic:blipFill>
+                  <pic:spPr bwMode="auto">
+                    <a:xfrm>
+                      <a:off x="0" y="0"/>
+                      <a:ext cx="3797300" cy="292100"/>
+                    </a:xfrm>
+                    <a:prstGeom prst="rect">
+                      <a:avLst/>
+                    </a:prstGeom>
+                    <a:noFill/>
+                    <a:ln>
+                      <a:noFill/>
+                    </a:ln>
+                  </pic:spPr>
+                </pic:pic>
+              </a:graphicData>
+            </a:graphic>
+          </wp:inline>
+        </w:drawing>
+      </w:r>
+    </w:p>
+    <w:p>
+      <w:pPr>
+        <w:pStyle w:val="Prrafodelista"/>
+      </w:pPr>
+    </w:p>
+    <w:p>
+      <w:pPr>
+        <w:pStyle w:val="Prrafodelista"/>
+      </w:pPr>
+      <w:r>
+        <w:t>2.</w:t>
+      </w:r>
+    </w:p>
+    <w:p>
+      <w:pPr>
+        <w:pStyle w:val="Prrafodelista"/>
+      </w:pPr>
+      <w:r>
+        <w:rPr>
+          <w:noProof/>
+        </w:rPr>
+        <w:drawing>
+          <wp:inline distT="0" distB="0" distL="0" distR="0" wp14:anchorId="355FED46" wp14:editId="1B891623">
+            <wp:extent cx="3302000" cy="349250"/>
+            <wp:effectExtent l="0" t="0" r="0" b="0"/>
+            <wp:docPr id="27" name="Imagen 27" descr="Texto&#10;&#10;Descripción generada automáticamente"/>
+            <wp:cNvGraphicFramePr>
+              <a:graphicFrameLocks xmlns:a="http://schemas.openxmlformats.org/drawingml/2006/main" noChangeAspect="1"/>
+            </wp:cNvGraphicFramePr>
+            <a:graphic xmlns:a="http://schemas.openxmlformats.org/drawingml/2006/main">
+              <a:graphicData uri="http://schemas.openxmlformats.org/drawingml/2006/picture">
+                <pic:pic xmlns:pic="http://schemas.openxmlformats.org/drawingml/2006/picture">
+                  <pic:nvPicPr>
+                    <pic:cNvPr id="27" name="Imagen 27" descr="Texto&#10;&#10;Descripción generada automáticamente"/>
+                    <pic:cNvPicPr>
+                      <a:picLocks noChangeAspect="1" noChangeArrowheads="1"/>
+                    </pic:cNvPicPr>
+                  </pic:nvPicPr>
+                  <pic:blipFill>
+                    <a:blip r:embed="rId28">
+                      <a:extLst>
+                        <a:ext uri="{28A0092B-C50C-407E-A947-70E740481C1C}">
+                          <a14:useLocalDpi xmlns:a14="http://schemas.microsoft.com/office/drawing/2010/main" val="0"/>
+                        </a:ext>
+                      </a:extLst>
+                    </a:blip>
+                    <a:srcRect/>
+                    <a:stretch>
+                      <a:fillRect/>
+                    </a:stretch>
+                  </pic:blipFill>
+                  <pic:spPr bwMode="auto">
+                    <a:xfrm>
+                      <a:off x="0" y="0"/>
+                      <a:ext cx="3302000" cy="349250"/>
+                    </a:xfrm>
+                    <a:prstGeom prst="rect">
+                      <a:avLst/>
+                    </a:prstGeom>
+                    <a:noFill/>
+                    <a:ln>
+                      <a:noFill/>
+                    </a:ln>
+                  </pic:spPr>
+                </pic:pic>
+              </a:graphicData>
+            </a:graphic>
+          </wp:inline>
+        </w:drawing>
+      </w:r>
+    </w:p>
+    <w:p>
+      <w:pPr>
+        <w:pStyle w:val="Prrafodelista"/>
+      </w:pPr>
+    </w:p>
+    <w:p>
+      <w:pPr>
+        <w:pStyle w:val="Prrafodelista"/>
+      </w:pPr>
+      <w:r>
+        <w:t>3.</w:t>
+      </w:r>
+    </w:p>
+    <w:p>
+      <w:pPr>
+        <w:pStyle w:val="Prrafodelista"/>
+      </w:pPr>
+      <w:r>
+        <w:rPr>
+          <w:noProof/>
+        </w:rPr>
+        <w:drawing>
+          <wp:inline distT="0" distB="0" distL="0" distR="0" wp14:anchorId="7ACF7FB9" wp14:editId="17A2EAB0">
+            <wp:extent cx="3644900" cy="400050"/>
+            <wp:effectExtent l="0" t="0" r="0" b="0"/>
+            <wp:docPr id="28" name="Imagen 28"/>
+            <wp:cNvGraphicFramePr>
+              <a:graphicFrameLocks xmlns:a="http://schemas.openxmlformats.org/drawingml/2006/main" noChangeAspect="1"/>
+            </wp:cNvGraphicFramePr>
+            <a:graphic xmlns:a="http://schemas.openxmlformats.org/drawingml/2006/main">
+              <a:graphicData uri="http://schemas.openxmlformats.org/drawingml/2006/picture">
+                <pic:pic xmlns:pic="http://schemas.openxmlformats.org/drawingml/2006/picture">
+                  <pic:nvPicPr>
+                    <pic:cNvPr id="0" name="Picture 27"/>
+                    <pic:cNvPicPr>
+                      <a:picLocks noChangeAspect="1" noChangeArrowheads="1"/>
+                    </pic:cNvPicPr>
+                  </pic:nvPicPr>
+                  <pic:blipFill>
+                    <a:blip r:embed="rId29">
+                      <a:extLst>
+                        <a:ext uri="{28A0092B-C50C-407E-A947-70E740481C1C}">
+                          <a14:useLocalDpi xmlns:a14="http://schemas.microsoft.com/office/drawing/2010/main" val="0"/>
+                        </a:ext>
+                      </a:extLst>
+                    </a:blip>
+                    <a:srcRect/>
+                    <a:stretch>
+                      <a:fillRect/>
+                    </a:stretch>
+                  </pic:blipFill>
+                  <pic:spPr bwMode="auto">
+                    <a:xfrm>
+                      <a:off x="0" y="0"/>
+                      <a:ext cx="3644900" cy="400050"/>
+                    </a:xfrm>
+                    <a:prstGeom prst="rect">
+                      <a:avLst/>
+                    </a:prstGeom>
+                    <a:noFill/>
+                    <a:ln>
+                      <a:noFill/>
+                    </a:ln>
+                  </pic:spPr>
+                </pic:pic>
+              </a:graphicData>
+            </a:graphic>
+          </wp:inline>
+        </w:drawing>
       </w:r>
     </w:p>
     <w:sectPr>
@@ -46,6 +1741,184 @@
 <file path=word/numbering.xml><?xml version="1.0" encoding="utf-8"?>
 <w:numbering xmlns:wpc="http://schemas.microsoft.com/office/word/2010/wordprocessingCanvas" xmlns:cx="http://schemas.microsoft.com/office/drawing/2014/chartex" xmlns:cx1="http://schemas.microsoft.com/office/drawing/2015/9/8/chartex" xmlns:cx2="http://schemas.microsoft.com/office/drawing/2015/10/21/chartex" xmlns:cx3="http://schemas.microsoft.com/office/drawing/2016/5/9/chartex" xmlns:cx4="http://schemas.microsoft.com/office/drawing/2016/5/10/chartex" xmlns:cx5="http://schemas.microsoft.com/office/drawing/2016/5/11/chartex" xmlns:cx6="http://schemas.microsoft.com/office/drawing/2016/5/12/chartex" xmlns:cx7="http://schemas.microsoft.com/office/drawing/2016/5/13/chartex" xmlns:cx8="http://schemas.microsoft.com/office/drawing/2016/5/14/chartex" xmlns:mc="http://schemas.openxmlformats.org/markup-compatibility/2006" xmlns:aink="http://schemas.microsoft.com/office/drawing/2016/ink" xmlns:am3d="http://schemas.microsoft.com/office/drawing/2017/model3d" xmlns:o="urn:schemas-microsoft-com:office:office" xmlns:r="http://schemas.openxmlformats.org/officeDocument/2006/relationships" xmlns:m="http://schemas.openxmlformats.org/officeDocument/2006/math" xmlns:v="urn:schemas-microsoft-com:vml" xmlns:wp14="http://schemas.microsoft.com/office/word/2010/wordprocessingDrawing" xmlns:wp="http://schemas.openxmlformats.org/drawingml/2006/wordprocessingDrawing" xmlns:w10="urn:schemas-microsoft-com:office:word" xmlns:w="http://schemas.openxmlformats.org/wordprocessingml/2006/main" xmlns:w14="http://schemas.microsoft.com/office/word/2010/wordml" xmlns:w15="http://schemas.microsoft.com/office/word/2012/wordml" xmlns:w16cex="http://schemas.microsoft.com/office/word/2018/wordml/cex" xmlns:w16cid="http://schemas.microsoft.com/office/word/2016/wordml/cid" xmlns:w16="http://schemas.microsoft.com/office/word/2018/wordml" xmlns:w16sdtdh="http://schemas.microsoft.com/office/word/2020/wordml/sdtdatahash" xmlns:w16se="http://schemas.microsoft.com/office/word/2015/wordml/symex" xmlns:wpg="http://schemas.microsoft.com/office/word/2010/wordprocessingGroup" xmlns:wpi="http://schemas.microsoft.com/office/word/2010/wordprocessingInk" xmlns:wne="http://schemas.microsoft.com/office/word/2006/wordml" xmlns:wps="http://schemas.microsoft.com/office/word/2010/wordprocessingShape" mc:Ignorable="w14 w15 w16se w16cid w16 w16cex w16sdtdh wp14">
   <w:abstractNum w:abstractNumId="0" w15:restartNumberingAfterBreak="0">
+    <w:nsid w:val="0CCF06CD"/>
+    <w:multiLevelType w:val="hybridMultilevel"/>
+    <w:tmpl w:val="C6EE20A6"/>
+    <w:lvl w:ilvl="0" w:tplc="A14A34D2">
+      <w:start w:val="1"/>
+      <w:numFmt w:val="decimal"/>
+      <w:lvlText w:val="%1."/>
+      <w:lvlJc w:val="left"/>
+      <w:pPr>
+        <w:ind w:left="1080" w:hanging="360"/>
+      </w:pPr>
+      <w:rPr>
+        <w:rFonts w:hint="default"/>
+      </w:rPr>
+    </w:lvl>
+    <w:lvl w:ilvl="1" w:tplc="0C0A0019" w:tentative="1">
+      <w:start w:val="1"/>
+      <w:numFmt w:val="lowerLetter"/>
+      <w:lvlText w:val="%2."/>
+      <w:lvlJc w:val="left"/>
+      <w:pPr>
+        <w:ind w:left="1800" w:hanging="360"/>
+      </w:pPr>
+    </w:lvl>
+    <w:lvl w:ilvl="2" w:tplc="0C0A001B" w:tentative="1">
+      <w:start w:val="1"/>
+      <w:numFmt w:val="lowerRoman"/>
+      <w:lvlText w:val="%3."/>
+      <w:lvlJc w:val="right"/>
+      <w:pPr>
+        <w:ind w:left="2520" w:hanging="180"/>
+      </w:pPr>
+    </w:lvl>
+    <w:lvl w:ilvl="3" w:tplc="0C0A000F" w:tentative="1">
+      <w:start w:val="1"/>
+      <w:numFmt w:val="decimal"/>
+      <w:lvlText w:val="%4."/>
+      <w:lvlJc w:val="left"/>
+      <w:pPr>
+        <w:ind w:left="3240" w:hanging="360"/>
+      </w:pPr>
+    </w:lvl>
+    <w:lvl w:ilvl="4" w:tplc="0C0A0019" w:tentative="1">
+      <w:start w:val="1"/>
+      <w:numFmt w:val="lowerLetter"/>
+      <w:lvlText w:val="%5."/>
+      <w:lvlJc w:val="left"/>
+      <w:pPr>
+        <w:ind w:left="3960" w:hanging="360"/>
+      </w:pPr>
+    </w:lvl>
+    <w:lvl w:ilvl="5" w:tplc="0C0A001B" w:tentative="1">
+      <w:start w:val="1"/>
+      <w:numFmt w:val="lowerRoman"/>
+      <w:lvlText w:val="%6."/>
+      <w:lvlJc w:val="right"/>
+      <w:pPr>
+        <w:ind w:left="4680" w:hanging="180"/>
+      </w:pPr>
+    </w:lvl>
+    <w:lvl w:ilvl="6" w:tplc="0C0A000F" w:tentative="1">
+      <w:start w:val="1"/>
+      <w:numFmt w:val="decimal"/>
+      <w:lvlText w:val="%7."/>
+      <w:lvlJc w:val="left"/>
+      <w:pPr>
+        <w:ind w:left="5400" w:hanging="360"/>
+      </w:pPr>
+    </w:lvl>
+    <w:lvl w:ilvl="7" w:tplc="0C0A0019" w:tentative="1">
+      <w:start w:val="1"/>
+      <w:numFmt w:val="lowerLetter"/>
+      <w:lvlText w:val="%8."/>
+      <w:lvlJc w:val="left"/>
+      <w:pPr>
+        <w:ind w:left="6120" w:hanging="360"/>
+      </w:pPr>
+    </w:lvl>
+    <w:lvl w:ilvl="8" w:tplc="0C0A001B" w:tentative="1">
+      <w:start w:val="1"/>
+      <w:numFmt w:val="lowerRoman"/>
+      <w:lvlText w:val="%9."/>
+      <w:lvlJc w:val="right"/>
+      <w:pPr>
+        <w:ind w:left="6840" w:hanging="180"/>
+      </w:pPr>
+    </w:lvl>
+  </w:abstractNum>
+  <w:abstractNum w:abstractNumId="1" w15:restartNumberingAfterBreak="0">
+    <w:nsid w:val="550A2283"/>
+    <w:multiLevelType w:val="hybridMultilevel"/>
+    <w:tmpl w:val="097077CA"/>
+    <w:lvl w:ilvl="0" w:tplc="C0FADFCA">
+      <w:start w:val="1"/>
+      <w:numFmt w:val="decimal"/>
+      <w:lvlText w:val="%1."/>
+      <w:lvlJc w:val="left"/>
+      <w:pPr>
+        <w:ind w:left="1080" w:hanging="360"/>
+      </w:pPr>
+      <w:rPr>
+        <w:rFonts w:hint="default"/>
+      </w:rPr>
+    </w:lvl>
+    <w:lvl w:ilvl="1" w:tplc="0C0A0019" w:tentative="1">
+      <w:start w:val="1"/>
+      <w:numFmt w:val="lowerLetter"/>
+      <w:lvlText w:val="%2."/>
+      <w:lvlJc w:val="left"/>
+      <w:pPr>
+        <w:ind w:left="1800" w:hanging="360"/>
+      </w:pPr>
+    </w:lvl>
+    <w:lvl w:ilvl="2" w:tplc="0C0A001B" w:tentative="1">
+      <w:start w:val="1"/>
+      <w:numFmt w:val="lowerRoman"/>
+      <w:lvlText w:val="%3."/>
+      <w:lvlJc w:val="right"/>
+      <w:pPr>
+        <w:ind w:left="2520" w:hanging="180"/>
+      </w:pPr>
+    </w:lvl>
+    <w:lvl w:ilvl="3" w:tplc="0C0A000F" w:tentative="1">
+      <w:start w:val="1"/>
+      <w:numFmt w:val="decimal"/>
+      <w:lvlText w:val="%4."/>
+      <w:lvlJc w:val="left"/>
+      <w:pPr>
+        <w:ind w:left="3240" w:hanging="360"/>
+      </w:pPr>
+    </w:lvl>
+    <w:lvl w:ilvl="4" w:tplc="0C0A0019" w:tentative="1">
+      <w:start w:val="1"/>
+      <w:numFmt w:val="lowerLetter"/>
+      <w:lvlText w:val="%5."/>
+      <w:lvlJc w:val="left"/>
+      <w:pPr>
+        <w:ind w:left="3960" w:hanging="360"/>
+      </w:pPr>
+    </w:lvl>
+    <w:lvl w:ilvl="5" w:tplc="0C0A001B" w:tentative="1">
+      <w:start w:val="1"/>
+      <w:numFmt w:val="lowerRoman"/>
+      <w:lvlText w:val="%6."/>
+      <w:lvlJc w:val="right"/>
+      <w:pPr>
+        <w:ind w:left="4680" w:hanging="180"/>
+      </w:pPr>
+    </w:lvl>
+    <w:lvl w:ilvl="6" w:tplc="0C0A000F" w:tentative="1">
+      <w:start w:val="1"/>
+      <w:numFmt w:val="decimal"/>
+      <w:lvlText w:val="%7."/>
+      <w:lvlJc w:val="left"/>
+      <w:pPr>
+        <w:ind w:left="5400" w:hanging="360"/>
+      </w:pPr>
+    </w:lvl>
+    <w:lvl w:ilvl="7" w:tplc="0C0A0019" w:tentative="1">
+      <w:start w:val="1"/>
+      <w:numFmt w:val="lowerLetter"/>
+      <w:lvlText w:val="%8."/>
+      <w:lvlJc w:val="left"/>
+      <w:pPr>
+        <w:ind w:left="6120" w:hanging="360"/>
+      </w:pPr>
+    </w:lvl>
+    <w:lvl w:ilvl="8" w:tplc="0C0A001B" w:tentative="1">
+      <w:start w:val="1"/>
+      <w:numFmt w:val="lowerRoman"/>
+      <w:lvlText w:val="%9."/>
+      <w:lvlJc w:val="right"/>
+      <w:pPr>
+        <w:ind w:left="6840" w:hanging="180"/>
+      </w:pPr>
+    </w:lvl>
+  </w:abstractNum>
+  <w:abstractNum w:abstractNumId="2" w15:restartNumberingAfterBreak="0">
     <w:nsid w:val="70D434C8"/>
     <w:multiLevelType w:val="hybridMultilevel"/>
     <w:tmpl w:val="88D26A88"/>
@@ -134,8 +2007,106 @@
       </w:pPr>
     </w:lvl>
   </w:abstractNum>
+  <w:abstractNum w:abstractNumId="3" w15:restartNumberingAfterBreak="0">
+    <w:nsid w:val="79894B31"/>
+    <w:multiLevelType w:val="hybridMultilevel"/>
+    <w:tmpl w:val="25D4BDA4"/>
+    <w:lvl w:ilvl="0" w:tplc="3DE25E7C">
+      <w:start w:val="3"/>
+      <w:numFmt w:val="decimal"/>
+      <w:lvlText w:val="%1."/>
+      <w:lvlJc w:val="left"/>
+      <w:pPr>
+        <w:ind w:left="1080" w:hanging="360"/>
+      </w:pPr>
+      <w:rPr>
+        <w:rFonts w:hint="default"/>
+      </w:rPr>
+    </w:lvl>
+    <w:lvl w:ilvl="1" w:tplc="0C0A0019" w:tentative="1">
+      <w:start w:val="1"/>
+      <w:numFmt w:val="lowerLetter"/>
+      <w:lvlText w:val="%2."/>
+      <w:lvlJc w:val="left"/>
+      <w:pPr>
+        <w:ind w:left="1800" w:hanging="360"/>
+      </w:pPr>
+    </w:lvl>
+    <w:lvl w:ilvl="2" w:tplc="0C0A001B" w:tentative="1">
+      <w:start w:val="1"/>
+      <w:numFmt w:val="lowerRoman"/>
+      <w:lvlText w:val="%3."/>
+      <w:lvlJc w:val="right"/>
+      <w:pPr>
+        <w:ind w:left="2520" w:hanging="180"/>
+      </w:pPr>
+    </w:lvl>
+    <w:lvl w:ilvl="3" w:tplc="0C0A000F" w:tentative="1">
+      <w:start w:val="1"/>
+      <w:numFmt w:val="decimal"/>
+      <w:lvlText w:val="%4."/>
+      <w:lvlJc w:val="left"/>
+      <w:pPr>
+        <w:ind w:left="3240" w:hanging="360"/>
+      </w:pPr>
+    </w:lvl>
+    <w:lvl w:ilvl="4" w:tplc="0C0A0019" w:tentative="1">
+      <w:start w:val="1"/>
+      <w:numFmt w:val="lowerLetter"/>
+      <w:lvlText w:val="%5."/>
+      <w:lvlJc w:val="left"/>
+      <w:pPr>
+        <w:ind w:left="3960" w:hanging="360"/>
+      </w:pPr>
+    </w:lvl>
+    <w:lvl w:ilvl="5" w:tplc="0C0A001B" w:tentative="1">
+      <w:start w:val="1"/>
+      <w:numFmt w:val="lowerRoman"/>
+      <w:lvlText w:val="%6."/>
+      <w:lvlJc w:val="right"/>
+      <w:pPr>
+        <w:ind w:left="4680" w:hanging="180"/>
+      </w:pPr>
+    </w:lvl>
+    <w:lvl w:ilvl="6" w:tplc="0C0A000F" w:tentative="1">
+      <w:start w:val="1"/>
+      <w:numFmt w:val="decimal"/>
+      <w:lvlText w:val="%7."/>
+      <w:lvlJc w:val="left"/>
+      <w:pPr>
+        <w:ind w:left="5400" w:hanging="360"/>
+      </w:pPr>
+    </w:lvl>
+    <w:lvl w:ilvl="7" w:tplc="0C0A0019" w:tentative="1">
+      <w:start w:val="1"/>
+      <w:numFmt w:val="lowerLetter"/>
+      <w:lvlText w:val="%8."/>
+      <w:lvlJc w:val="left"/>
+      <w:pPr>
+        <w:ind w:left="6120" w:hanging="360"/>
+      </w:pPr>
+    </w:lvl>
+    <w:lvl w:ilvl="8" w:tplc="0C0A001B" w:tentative="1">
+      <w:start w:val="1"/>
+      <w:numFmt w:val="lowerRoman"/>
+      <w:lvlText w:val="%9."/>
+      <w:lvlJc w:val="right"/>
+      <w:pPr>
+        <w:ind w:left="6840" w:hanging="180"/>
+      </w:pPr>
+    </w:lvl>
+  </w:abstractNum>
   <w:num w:numId="1">
+    <w:abstractNumId w:val="2"/>
+  </w:num>
+  <w:num w:numId="2">
+    <w:abstractNumId w:val="1"/>
+  </w:num>
+  <w:num w:numId="3">
     <w:abstractNumId w:val="0"/>
+  </w:num>
+  <w:num w:numId="4">
+    <w:abstractNumId w:val="3"/>
   </w:num>
 </w:numbering>
 </file>
@@ -611,6 +2582,29 @@
       <w:contextualSpacing/>
     </w:pPr>
   </w:style>
+  <w:style w:type="character" w:styleId="Hipervnculo">
+    <w:name w:val="Hyperlink"/>
+    <w:basedOn w:val="Fuentedeprrafopredeter"/>
+    <w:uiPriority w:val="99"/>
+    <w:unhideWhenUsed/>
+    <w:rsid w:val="00AE0247"/>
+    <w:rPr>
+      <w:color w:val="0563C1" w:themeColor="hyperlink"/>
+      <w:u w:val="single"/>
+    </w:rPr>
+  </w:style>
+  <w:style w:type="character" w:styleId="Mencinsinresolver">
+    <w:name w:val="Unresolved Mention"/>
+    <w:basedOn w:val="Fuentedeprrafopredeter"/>
+    <w:uiPriority w:val="99"/>
+    <w:semiHidden/>
+    <w:unhideWhenUsed/>
+    <w:rsid w:val="00AE0247"/>
+    <w:rPr>
+      <w:color w:val="605E5C"/>
+      <w:shd w:val="clear" w:color="auto" w:fill="E1DFDD"/>
+    </w:rPr>
+  </w:style>
 </w:styles>
 </file>
 

</xml_diff>